<commit_message>
updated report and testsuites for lab08
</commit_message>
<xml_diff>
--- a/lab08/prj/ModulesVasilenko/lab 8.docx
+++ b/lab08/prj/ModulesVasilenko/lab 8.docx
@@ -8635,6 +8635,139 @@
         </w:rPr>
       </w:pPr>
     </w:p>
+    <w:p>
+      <w:pPr>
+        <w:spacing w:after="0"/>
+        <w:jc w:val="both"/>
+        <w:rPr>
+          <w:rFonts w:asciiTheme="majorBidi" w:hAnsiTheme="majorBidi" w:cstheme="majorBidi"/>
+          <w:sz w:val="28"/>
+          <w:szCs w:val="28"/>
+          <w:lang w:val="uk-UA"/>
+        </w:rPr>
+      </w:pPr>
+    </w:p>
+    <w:p>
+      <w:pPr>
+        <w:spacing w:after="0"/>
+        <w:jc w:val="both"/>
+        <w:rPr>
+          <w:rFonts w:asciiTheme="majorBidi" w:hAnsiTheme="majorBidi" w:cstheme="majorBidi"/>
+          <w:sz w:val="28"/>
+          <w:szCs w:val="28"/>
+          <w:lang w:val="uk-UA"/>
+        </w:rPr>
+      </w:pPr>
+    </w:p>
+    <w:p>
+      <w:pPr>
+        <w:spacing w:after="0"/>
+        <w:jc w:val="both"/>
+        <w:rPr>
+          <w:rFonts w:asciiTheme="majorBidi" w:hAnsiTheme="majorBidi" w:cstheme="majorBidi"/>
+          <w:sz w:val="28"/>
+          <w:szCs w:val="28"/>
+          <w:lang w:val="uk-UA"/>
+        </w:rPr>
+      </w:pPr>
+    </w:p>
+    <w:p>
+      <w:pPr>
+        <w:spacing w:after="0"/>
+        <w:jc w:val="both"/>
+        <w:rPr>
+          <w:rFonts w:asciiTheme="majorBidi" w:hAnsiTheme="majorBidi" w:cstheme="majorBidi"/>
+          <w:sz w:val="28"/>
+          <w:szCs w:val="28"/>
+          <w:lang w:val="uk-UA"/>
+        </w:rPr>
+      </w:pPr>
+    </w:p>
+    <w:p>
+      <w:pPr>
+        <w:spacing w:after="0"/>
+        <w:jc w:val="both"/>
+        <w:rPr>
+          <w:rFonts w:asciiTheme="majorBidi" w:hAnsiTheme="majorBidi" w:cstheme="majorBidi"/>
+          <w:sz w:val="28"/>
+          <w:szCs w:val="28"/>
+          <w:lang w:val="uk-UA"/>
+        </w:rPr>
+      </w:pPr>
+    </w:p>
+    <w:p>
+      <w:pPr>
+        <w:spacing w:after="0"/>
+        <w:jc w:val="both"/>
+        <w:rPr>
+          <w:rFonts w:asciiTheme="majorBidi" w:hAnsiTheme="majorBidi" w:cstheme="majorBidi"/>
+          <w:sz w:val="28"/>
+          <w:szCs w:val="28"/>
+          <w:lang w:val="uk-UA"/>
+        </w:rPr>
+      </w:pPr>
+    </w:p>
+    <w:p>
+      <w:pPr>
+        <w:spacing w:after="0"/>
+        <w:jc w:val="both"/>
+        <w:rPr>
+          <w:rFonts w:asciiTheme="majorBidi" w:hAnsiTheme="majorBidi" w:cstheme="majorBidi"/>
+          <w:sz w:val="28"/>
+          <w:szCs w:val="28"/>
+          <w:lang w:val="uk-UA"/>
+        </w:rPr>
+      </w:pPr>
+    </w:p>
+    <w:p>
+      <w:pPr>
+        <w:spacing w:after="0"/>
+        <w:jc w:val="both"/>
+        <w:rPr>
+          <w:rFonts w:asciiTheme="majorBidi" w:hAnsiTheme="majorBidi" w:cstheme="majorBidi"/>
+          <w:sz w:val="28"/>
+          <w:szCs w:val="28"/>
+          <w:lang w:val="uk-UA"/>
+        </w:rPr>
+      </w:pPr>
+    </w:p>
+    <w:p>
+      <w:pPr>
+        <w:spacing w:after="0"/>
+        <w:jc w:val="both"/>
+        <w:rPr>
+          <w:rFonts w:asciiTheme="majorBidi" w:hAnsiTheme="majorBidi" w:cstheme="majorBidi"/>
+          <w:sz w:val="28"/>
+          <w:szCs w:val="28"/>
+          <w:lang w:val="uk-UA"/>
+        </w:rPr>
+      </w:pPr>
+    </w:p>
+    <w:p>
+      <w:pPr>
+        <w:spacing w:after="0"/>
+        <w:jc w:val="both"/>
+        <w:rPr>
+          <w:rFonts w:asciiTheme="majorBidi" w:hAnsiTheme="majorBidi" w:cstheme="majorBidi"/>
+          <w:sz w:val="28"/>
+          <w:szCs w:val="28"/>
+          <w:lang w:val="uk-UA"/>
+        </w:rPr>
+      </w:pPr>
+    </w:p>
+    <w:p>
+      <w:pPr>
+        <w:spacing w:after="0"/>
+        <w:jc w:val="both"/>
+        <w:rPr>
+          <w:rFonts w:asciiTheme="majorBidi" w:hAnsiTheme="majorBidi" w:cstheme="majorBidi"/>
+          <w:sz w:val="28"/>
+          <w:szCs w:val="28"/>
+          <w:lang w:val="uk-UA"/>
+        </w:rPr>
+      </w:pPr>
+      <w:bookmarkStart w:id="0" w:name="_GoBack"/>
+    </w:p>
     <w:tbl>
       <w:tblPr>
         <w:tblpPr w:leftFromText="180" w:rightFromText="180" w:vertAnchor="text" w:horzAnchor="margin" w:tblpY="4315"/>
@@ -8898,7 +9031,16 @@
                 <w:szCs w:val="20"/>
                 <w:lang w:val="en-US"/>
               </w:rPr>
-              <w:t>Glinianiy_task.exe</w:t>
+              <w:t>Vasilenko</w:t>
+            </w:r>
+            <w:r>
+              <w:rPr>
+                <w:rFonts w:ascii="Arial Narrow" w:hAnsi="Arial Narrow"/>
+                <w:sz w:val="20"/>
+                <w:szCs w:val="20"/>
+                <w:lang w:val="en-US"/>
+              </w:rPr>
+              <w:t>_task.exe</w:t>
             </w:r>
           </w:p>
         </w:tc>
@@ -8936,6 +9078,7 @@
                 <w:sz w:val="20"/>
                 <w:szCs w:val="20"/>
               </w:rPr>
+              <w:lastRenderedPageBreak/>
               <w:t>Р</w:t>
             </w:r>
             <w:proofErr w:type="gramEnd"/>
@@ -9087,7 +9230,6 @@
                 <w:sz w:val="20"/>
                 <w:szCs w:val="20"/>
               </w:rPr>
-              <w:lastRenderedPageBreak/>
               <w:t>Автор</w:t>
             </w:r>
             <w:r>
@@ -9173,23 +9315,47 @@
                 <w:szCs w:val="20"/>
               </w:rPr>
             </w:pPr>
-            <w:proofErr w:type="spellStart"/>
             <w:r>
               <w:rPr>
                 <w:rFonts w:ascii="Arial Narrow" w:hAnsi="Arial Narrow"/>
                 <w:sz w:val="20"/>
                 <w:szCs w:val="20"/>
               </w:rPr>
-              <w:t>Глиняний</w:t>
-            </w:r>
-            <w:proofErr w:type="spellEnd"/>
+              <w:t>Василенко</w:t>
+            </w:r>
             <w:r>
               <w:rPr>
                 <w:rFonts w:ascii="Arial Narrow" w:hAnsi="Arial Narrow"/>
                 <w:sz w:val="20"/>
                 <w:szCs w:val="20"/>
-              </w:rPr>
-              <w:t xml:space="preserve"> Д. В.</w:t>
+                <w:lang w:val="en-US"/>
+              </w:rPr>
+              <w:t xml:space="preserve"> </w:t>
+            </w:r>
+            <w:r>
+              <w:rPr>
+                <w:rFonts w:ascii="Arial Narrow" w:hAnsi="Arial Narrow"/>
+                <w:sz w:val="20"/>
+                <w:szCs w:val="20"/>
+              </w:rPr>
+              <w:t>К</w:t>
+            </w:r>
+            <w:r>
+              <w:rPr>
+                <w:rFonts w:ascii="Arial Narrow" w:hAnsi="Arial Narrow"/>
+                <w:sz w:val="20"/>
+                <w:szCs w:val="20"/>
+                <w:lang w:val="en-US"/>
+              </w:rPr>
+              <w:t xml:space="preserve">. </w:t>
+            </w:r>
+            <w:r>
+              <w:rPr>
+                <w:rFonts w:ascii="Arial Narrow" w:hAnsi="Arial Narrow"/>
+                <w:sz w:val="20"/>
+                <w:szCs w:val="20"/>
+              </w:rPr>
+              <w:t>О.</w:t>
             </w:r>
           </w:p>
         </w:tc>
@@ -9217,6 +9383,7 @@
                 <w:rFonts w:ascii="Times New Roman" w:hAnsi="Times New Roman"/>
                 <w:sz w:val="20"/>
                 <w:szCs w:val="20"/>
+                <w:lang w:val="en-US"/>
               </w:rPr>
             </w:pPr>
             <w:proofErr w:type="spellStart"/>
@@ -9232,6 +9399,7 @@
               <w:rPr>
                 <w:sz w:val="20"/>
                 <w:szCs w:val="20"/>
+                <w:lang w:val="en-US"/>
               </w:rPr>
               <w:t xml:space="preserve"> </w:t>
             </w:r>
@@ -9242,18 +9410,18 @@
               <w:rPr>
                 <w:sz w:val="20"/>
                 <w:szCs w:val="20"/>
+                <w:lang w:val="en-US"/>
               </w:rPr>
             </w:pPr>
-            <w:proofErr w:type="spellStart"/>
             <w:r>
               <w:rPr>
                 <w:rFonts w:ascii="Arial" w:hAnsi="Arial" w:cs="Arial"/>
                 <w:sz w:val="20"/>
                 <w:szCs w:val="20"/>
+                <w:lang w:val="en-US"/>
               </w:rPr>
               <w:t>Implementer</w:t>
             </w:r>
-            <w:proofErr w:type="spellEnd"/>
           </w:p>
         </w:tc>
         <w:tc>
@@ -9274,6 +9442,7 @@
                 <w:rFonts w:ascii="Arial Narrow" w:hAnsi="Arial Narrow"/>
                 <w:sz w:val="20"/>
                 <w:szCs w:val="20"/>
+                <w:lang w:val="en-US"/>
               </w:rPr>
             </w:pPr>
             <w:r>
@@ -9282,25 +9451,41 @@
                 <w:sz w:val="20"/>
                 <w:szCs w:val="20"/>
               </w:rPr>
-              <w:t xml:space="preserve">  </w:t>
-            </w:r>
-            <w:proofErr w:type="spellStart"/>
+              <w:t>Василенко</w:t>
+            </w:r>
             <w:r>
               <w:rPr>
                 <w:rFonts w:ascii="Arial Narrow" w:hAnsi="Arial Narrow"/>
                 <w:sz w:val="20"/>
                 <w:szCs w:val="20"/>
-              </w:rPr>
-              <w:t>Глиняний</w:t>
-            </w:r>
-            <w:proofErr w:type="spellEnd"/>
+                <w:lang w:val="en-US"/>
+              </w:rPr>
+              <w:t xml:space="preserve"> </w:t>
+            </w:r>
             <w:r>
               <w:rPr>
                 <w:rFonts w:ascii="Arial Narrow" w:hAnsi="Arial Narrow"/>
                 <w:sz w:val="20"/>
                 <w:szCs w:val="20"/>
               </w:rPr>
-              <w:t xml:space="preserve"> Д. В.</w:t>
+              <w:t>К</w:t>
+            </w:r>
+            <w:r>
+              <w:rPr>
+                <w:rFonts w:ascii="Arial Narrow" w:hAnsi="Arial Narrow"/>
+                <w:sz w:val="20"/>
+                <w:szCs w:val="20"/>
+                <w:lang w:val="en-US"/>
+              </w:rPr>
+              <w:t xml:space="preserve">. </w:t>
+            </w:r>
+            <w:r>
+              <w:rPr>
+                <w:rFonts w:ascii="Arial Narrow" w:hAnsi="Arial Narrow"/>
+                <w:sz w:val="20"/>
+                <w:szCs w:val="20"/>
+              </w:rPr>
+              <w:t>О.</w:t>
             </w:r>
           </w:p>
         </w:tc>
@@ -9315,56 +9500,9 @@
           <w:spacing w:val="-13"/>
           <w:sz w:val="24"/>
           <w:szCs w:val="24"/>
-          <w:lang w:val="uk-UA" w:eastAsia="uk-UA"/>
-        </w:rPr>
-      </w:pPr>
-      <w:r>
-        <w:rPr>
-          <w:sz w:val="30"/>
-          <w:szCs w:val="30"/>
-        </w:rPr>
-        <w:br w:type="textWrapping" w:clear="all"/>
-      </w:r>
-    </w:p>
-    <w:p>
-      <w:pPr>
-        <w:spacing w:after="0"/>
-        <w:rPr>
-          <w:rFonts w:asciiTheme="majorBidi" w:hAnsiTheme="majorBidi" w:cstheme="majorBidi"/>
-          <w:sz w:val="28"/>
-          <w:szCs w:val="28"/>
-          <w:lang w:val="uk-UA"/>
-        </w:rPr>
-      </w:pPr>
-      <w:r>
-        <w:rPr>
-          <w:rFonts w:asciiTheme="majorBidi" w:hAnsiTheme="majorBidi" w:cstheme="majorBidi"/>
-          <w:sz w:val="28"/>
-          <w:szCs w:val="28"/>
-          <w:lang w:val="uk-UA"/>
-        </w:rPr>
-        <w:t xml:space="preserve">Додаток 2 – тест – </w:t>
-      </w:r>
-      <w:proofErr w:type="spellStart"/>
-      <w:r>
-        <w:rPr>
-          <w:rFonts w:asciiTheme="majorBidi" w:hAnsiTheme="majorBidi" w:cstheme="majorBidi"/>
-          <w:sz w:val="28"/>
-          <w:szCs w:val="28"/>
-          <w:lang w:val="uk-UA"/>
-        </w:rPr>
-        <w:t>сьют</w:t>
-      </w:r>
-      <w:proofErr w:type="spellEnd"/>
-      <w:r>
-        <w:rPr>
-          <w:rFonts w:asciiTheme="majorBidi" w:hAnsiTheme="majorBidi" w:cstheme="majorBidi"/>
-          <w:sz w:val="28"/>
-          <w:szCs w:val="28"/>
-          <w:lang w:val="uk-UA"/>
-        </w:rPr>
-        <w:t xml:space="preserve"> для завдання 8.2</w:t>
-      </w:r>
+          <w:lang w:val="en-US" w:eastAsia="uk-UA"/>
+        </w:rPr>
+      </w:pPr>
     </w:p>
     <w:p>
       <w:pPr>
@@ -9375,20 +9513,7 @@
           <w:spacing w:val="-13"/>
           <w:sz w:val="24"/>
           <w:szCs w:val="24"/>
-          <w:lang w:val="uk-UA" w:eastAsia="uk-UA"/>
-        </w:rPr>
-      </w:pPr>
-    </w:p>
-    <w:p>
-      <w:pPr>
-        <w:jc w:val="center"/>
-        <w:rPr>
-          <w:rFonts w:ascii="Times New Roman" w:hAnsi="Times New Roman"/>
-          <w:color w:val="606060"/>
-          <w:spacing w:val="-13"/>
-          <w:sz w:val="24"/>
-          <w:szCs w:val="24"/>
-          <w:lang w:eastAsia="uk-UA"/>
+          <w:lang w:val="en-US" w:eastAsia="uk-UA"/>
         </w:rPr>
       </w:pPr>
     </w:p>
@@ -9744,7 +9869,6 @@
                 <w:szCs w:val="20"/>
                 <w:lang w:val="en-US"/>
               </w:rPr>
-              <w:lastRenderedPageBreak/>
               <w:t>TC-01</w:t>
             </w:r>
           </w:p>
@@ -9831,8 +9955,9 @@
                 <w:rFonts w:ascii="Arial Narrow" w:hAnsi="Arial Narrow" w:cs="Arial"/>
                 <w:sz w:val="20"/>
                 <w:szCs w:val="20"/>
-              </w:rPr>
-              <w:t>Danil</w:t>
+                <w:lang w:val="en-US"/>
+              </w:rPr>
+              <w:t>Kostyantin</w:t>
             </w:r>
             <w:proofErr w:type="spellEnd"/>
             <w:r>
@@ -9841,7 +9966,7 @@
                 <w:sz w:val="20"/>
                 <w:szCs w:val="20"/>
               </w:rPr>
-              <w:t xml:space="preserve"> </w:t>
+              <w:t xml:space="preserve">l </w:t>
             </w:r>
             <w:proofErr w:type="spellStart"/>
             <w:r>
@@ -13140,10 +13265,8 @@
         </w:rPr>
       </w:pPr>
     </w:p>
-    <w:p>
-      <w:bookmarkStart w:id="0" w:name="_GoBack"/>
-      <w:bookmarkEnd w:id="0"/>
-    </w:p>
+    <w:bookmarkEnd w:id="0"/>
+    <w:p/>
     <w:sectPr>
       <w:pgSz w:w="11906" w:h="16838"/>
       <w:pgMar w:top="1134" w:right="850" w:bottom="1134" w:left="1701" w:header="708" w:footer="708" w:gutter="0"/>

</xml_diff>